<commit_message>
modified:   FMW_20466079_SystemManual.docx 	new file:   RobotInit.c 	new file:   RobotInit.h 	new file:   build/Debug/RobotInit.o 	modified:   main.c Added more to system manual and succesfully split Initialisation and its dependant functions into a seperate file
</commit_message>
<xml_diff>
--- a/FMW_20466079_SystemManual.docx
+++ b/FMW_20466079_SystemManual.docx
@@ -14,6 +14,11 @@
       </w:r>
     </w:p>
     <w:p>
+      <w:r>
+        <w:t>Frank Wainwright s20466079</w:t>
+      </w:r>
+    </w:p>
+    <w:p>
       <w:pPr>
         <w:pStyle w:val="Heading1"/>
       </w:pPr>
@@ -22,6 +27,11 @@
       </w:r>
     </w:p>
     <w:p>
+      <w:r>
+        <w:t>Writing Robot Software Project System Manual</w:t>
+      </w:r>
+    </w:p>
+    <w:p>
       <w:pPr>
         <w:pStyle w:val="Heading1"/>
       </w:pPr>
@@ -33,16 +43,105 @@
       </w:r>
     </w:p>
     <w:p>
-      <w:pPr>
-        <w:rPr>
-          <w:szCs w:val="22"/>
-        </w:rPr>
-      </w:pPr>
-      <w:r>
-        <w:t>(Maximum 1 page)</w:t>
-      </w:r>
-    </w:p>
-    <w:p/>
+      <w:r>
+        <w:t xml:space="preserve">The </w:t>
+      </w:r>
+      <w:r>
+        <w:t>Writing Robot Program initialises communication with</w:t>
+      </w:r>
+      <w:r>
+        <w:t xml:space="preserve"> the robot by opening the </w:t>
+      </w:r>
+      <w:r>
+        <w:t>appropriate</w:t>
+      </w:r>
+      <w:r>
+        <w:t xml:space="preserve"> port and send</w:t>
+      </w:r>
+      <w:r>
+        <w:t xml:space="preserve">s instructions to wake up the robot. </w:t>
+      </w:r>
+      <w:r>
+        <w:t>If this succeeds</w:t>
+      </w:r>
+      <w:r>
+        <w:t xml:space="preserve"> it </w:t>
+      </w:r>
+      <w:r>
+        <w:t>asks the user to input a height in mm for their text</w:t>
+      </w:r>
+      <w:r>
+        <w:t>, then processes</w:t>
+      </w:r>
+      <w:r>
+        <w:t xml:space="preserve"> text to be written from one file, and the font to use from a second file</w:t>
+      </w:r>
+      <w:r>
+        <w:t>. This font is then adjusted by the scale the user specified</w:t>
+      </w:r>
+      <w:r>
+        <w:t>.</w:t>
+      </w:r>
+      <w:r>
+        <w:t xml:space="preserve"> Following </w:t>
+      </w:r>
+      <w:proofErr w:type="gramStart"/>
+      <w:r>
+        <w:t xml:space="preserve">this </w:t>
+      </w:r>
+      <w:r>
+        <w:t>words</w:t>
+      </w:r>
+      <w:proofErr w:type="gramEnd"/>
+      <w:r>
+        <w:t xml:space="preserve"> are parsed out from the text and </w:t>
+      </w:r>
+      <w:proofErr w:type="spellStart"/>
+      <w:r>
+        <w:t>GCode</w:t>
+      </w:r>
+      <w:proofErr w:type="spellEnd"/>
+      <w:r>
+        <w:t xml:space="preserve"> is generated for them using the font information. </w:t>
+      </w:r>
+      <w:r>
+        <w:t xml:space="preserve">The </w:t>
+      </w:r>
+      <w:proofErr w:type="spellStart"/>
+      <w:r>
+        <w:t>GCode</w:t>
+      </w:r>
+      <w:proofErr w:type="spellEnd"/>
+      <w:r>
+        <w:t xml:space="preserve"> commands</w:t>
+      </w:r>
+      <w:r>
+        <w:t xml:space="preserve"> are generated such that they</w:t>
+      </w:r>
+      <w:r>
+        <w:t xml:space="preserve"> ensure that text does not cross the maximum width and </w:t>
+      </w:r>
+      <w:r>
+        <w:t>whole words are not broken up</w:t>
+      </w:r>
+      <w:r>
+        <w:t>. These commands are then sent to the robot. Once all words in the text have been processed</w:t>
+      </w:r>
+      <w:r>
+        <w:t xml:space="preserve"> a </w:t>
+      </w:r>
+      <w:proofErr w:type="spellStart"/>
+      <w:r>
+        <w:t>GCode</w:t>
+      </w:r>
+      <w:proofErr w:type="spellEnd"/>
+      <w:r>
+        <w:t xml:space="preserve"> command is sent to send the robot back to the origin and the communication port is closed while the program ends</w:t>
+      </w:r>
+      <w:r>
+        <w:t>.</w:t>
+      </w:r>
+    </w:p>
     <w:p>
       <w:pPr>
         <w:pStyle w:val="Heading1"/>
@@ -51,11 +150,7 @@
         <w:t>Project Files</w:t>
       </w:r>
     </w:p>
-    <w:p>
-      <w:r>
-        <w:t>(Maximum 1 page)</w:t>
-      </w:r>
-    </w:p>
+    <w:p/>
     <w:p>
       <w:pPr>
         <w:pStyle w:val="Heading1"/>
@@ -718,7 +813,6 @@
         <w:pStyle w:val="Heading1"/>
       </w:pPr>
       <w:r>
-        <w:lastRenderedPageBreak/>
         <w:t>AI Statement</w:t>
       </w:r>
     </w:p>

</xml_diff>

<commit_message>
new file:   RobotCommand.c 	new file:   RobotCommand.h Succesfully moved all looping functions to generate and send commands into a seperate file
</commit_message>
<xml_diff>
--- a/FMW_20466079_SystemManual.docx
+++ b/FMW_20466079_SystemManual.docx
@@ -83,37 +83,13 @@
         <w:t>.</w:t>
       </w:r>
       <w:r>
-        <w:t xml:space="preserve"> Following </w:t>
-      </w:r>
-      <w:proofErr w:type="gramStart"/>
-      <w:r>
-        <w:t xml:space="preserve">this </w:t>
-      </w:r>
-      <w:r>
-        <w:t>words</w:t>
-      </w:r>
-      <w:proofErr w:type="gramEnd"/>
-      <w:r>
-        <w:t xml:space="preserve"> are parsed out from the text and </w:t>
-      </w:r>
-      <w:proofErr w:type="spellStart"/>
-      <w:r>
-        <w:t>GCode</w:t>
-      </w:r>
-      <w:proofErr w:type="spellEnd"/>
-      <w:r>
-        <w:t xml:space="preserve"> is generated for them using the font information. </w:t>
-      </w:r>
-      <w:r>
-        <w:t xml:space="preserve">The </w:t>
-      </w:r>
-      <w:proofErr w:type="spellStart"/>
-      <w:r>
-        <w:t>GCode</w:t>
-      </w:r>
-      <w:proofErr w:type="spellEnd"/>
-      <w:r>
-        <w:t xml:space="preserve"> commands</w:t>
+        <w:t xml:space="preserve"> Following this </w:t>
+      </w:r>
+      <w:r>
+        <w:t xml:space="preserve">words are parsed out from the text and GCode is generated for them using the font information. </w:t>
+      </w:r>
+      <w:r>
+        <w:t>The GCode commands</w:t>
       </w:r>
       <w:r>
         <w:t xml:space="preserve"> are generated such that they</w:t>
@@ -128,15 +104,7 @@
         <w:t>. These commands are then sent to the robot. Once all words in the text have been processed</w:t>
       </w:r>
       <w:r>
-        <w:t xml:space="preserve"> a </w:t>
-      </w:r>
-      <w:proofErr w:type="spellStart"/>
-      <w:r>
-        <w:t>GCode</w:t>
-      </w:r>
-      <w:proofErr w:type="spellEnd"/>
-      <w:r>
-        <w:t xml:space="preserve"> command is sent to send the robot back to the origin and the communication port is closed while the program ends</w:t>
+        <w:t xml:space="preserve"> a GCode command is sent to send the robot back to the origin and the communication port is closed while the program ends</w:t>
       </w:r>
       <w:r>
         <w:t>.</w:t>
@@ -150,7 +118,45 @@
         <w:t>Project Files</w:t>
       </w:r>
     </w:p>
-    <w:p/>
+    <w:p>
+      <w:r>
+        <w:drawing>
+          <wp:inline distT="0" distB="0" distL="0" distR="0" wp14:anchorId="20B79A3E" wp14:editId="25867978">
+            <wp:extent cx="5731510" cy="2526665"/>
+            <wp:effectExtent l="0" t="0" r="2540" b="6985"/>
+            <wp:docPr id="781594781" name="Picture 1" descr="A screenshot of a computer screen&#10;&#10;AI-generated content may be incorrect."/>
+            <wp:cNvGraphicFramePr>
+              <a:graphicFrameLocks xmlns:a="http://schemas.openxmlformats.org/drawingml/2006/main" noChangeAspect="1"/>
+            </wp:cNvGraphicFramePr>
+            <a:graphic xmlns:a="http://schemas.openxmlformats.org/drawingml/2006/main">
+              <a:graphicData uri="http://schemas.openxmlformats.org/drawingml/2006/picture">
+                <pic:pic xmlns:pic="http://schemas.openxmlformats.org/drawingml/2006/picture">
+                  <pic:nvPicPr>
+                    <pic:cNvPr id="781594781" name="Picture 1" descr="A screenshot of a computer screen&#10;&#10;AI-generated content may be incorrect."/>
+                    <pic:cNvPicPr/>
+                  </pic:nvPicPr>
+                  <pic:blipFill>
+                    <a:blip r:embed="rId4"/>
+                    <a:stretch>
+                      <a:fillRect/>
+                    </a:stretch>
+                  </pic:blipFill>
+                  <pic:spPr>
+                    <a:xfrm>
+                      <a:off x="0" y="0"/>
+                      <a:ext cx="5731510" cy="2526665"/>
+                    </a:xfrm>
+                    <a:prstGeom prst="rect">
+                      <a:avLst/>
+                    </a:prstGeom>
+                  </pic:spPr>
+                </pic:pic>
+              </a:graphicData>
+            </a:graphic>
+          </wp:inline>
+        </w:drawing>
+      </w:r>
+    </w:p>
     <w:p>
       <w:pPr>
         <w:pStyle w:val="Heading1"/>
@@ -337,6 +343,7 @@
           <w:i/>
           <w:iCs/>
         </w:rPr>
+        <w:lastRenderedPageBreak/>
         <w:t>i</w:t>
       </w:r>
       <w:r>
@@ -346,8 +353,6 @@
         </w:rPr>
         <w:t xml:space="preserve">nt </w:t>
       </w:r>
-      <w:proofErr w:type="spellStart"/>
-      <w:proofErr w:type="gramStart"/>
       <w:r>
         <w:rPr>
           <w:i/>
@@ -369,7 +374,6 @@
         </w:rPr>
         <w:t>Conversion</w:t>
       </w:r>
-      <w:proofErr w:type="spellEnd"/>
       <w:r>
         <w:rPr>
           <w:i/>
@@ -382,9 +386,22 @@
           <w:i/>
           <w:iCs/>
         </w:rPr>
-        <w:t>int</w:t>
-      </w:r>
-      <w:proofErr w:type="gramEnd"/>
+        <w:t>int Input</w:t>
+      </w:r>
+      <w:r>
+        <w:rPr>
+          <w:i/>
+          <w:iCs/>
+        </w:rPr>
+        <w:t>Temp</w:t>
+      </w:r>
+      <w:r>
+        <w:rPr>
+          <w:i/>
+          <w:iCs/>
+        </w:rPr>
+        <w:t>,</w:t>
+      </w:r>
       <w:r>
         <w:rPr>
           <w:i/>
@@ -392,14 +409,12 @@
         </w:rPr>
         <w:t xml:space="preserve"> </w:t>
       </w:r>
-      <w:proofErr w:type="spellStart"/>
-      <w:proofErr w:type="gramStart"/>
-      <w:r>
-        <w:rPr>
-          <w:i/>
-          <w:iCs/>
-        </w:rPr>
-        <w:t>Input</w:t>
+      <w:r>
+        <w:rPr>
+          <w:i/>
+          <w:iCs/>
+        </w:rPr>
+        <w:t xml:space="preserve"> float* Output</w:t>
       </w:r>
       <w:r>
         <w:rPr>
@@ -408,14 +423,6 @@
         </w:rPr>
         <w:t>Temp</w:t>
       </w:r>
-      <w:proofErr w:type="spellEnd"/>
-      <w:r>
-        <w:rPr>
-          <w:i/>
-          <w:iCs/>
-        </w:rPr>
-        <w:t>,</w:t>
-      </w:r>
       <w:r>
         <w:rPr>
           <w:i/>
@@ -428,48 +435,8 @@
           <w:i/>
           <w:iCs/>
         </w:rPr>
-        <w:t xml:space="preserve"> float</w:t>
-      </w:r>
-      <w:proofErr w:type="gramEnd"/>
-      <w:r>
-        <w:rPr>
-          <w:i/>
-          <w:iCs/>
-        </w:rPr>
-        <w:t xml:space="preserve">* </w:t>
-      </w:r>
-      <w:proofErr w:type="spellStart"/>
-      <w:proofErr w:type="gramStart"/>
-      <w:r>
-        <w:rPr>
-          <w:i/>
-          <w:iCs/>
-        </w:rPr>
-        <w:t>Output</w:t>
-      </w:r>
-      <w:r>
-        <w:rPr>
-          <w:i/>
-          <w:iCs/>
-        </w:rPr>
-        <w:t>Temp</w:t>
-      </w:r>
-      <w:proofErr w:type="spellEnd"/>
-      <w:r>
-        <w:rPr>
-          <w:i/>
-          <w:iCs/>
-        </w:rPr>
-        <w:t xml:space="preserve"> </w:t>
-      </w:r>
-      <w:r>
-        <w:rPr>
-          <w:i/>
-          <w:iCs/>
-        </w:rPr>
         <w:t>)</w:t>
       </w:r>
-      <w:proofErr w:type="gramEnd"/>
     </w:p>
     <w:p>
       <w:pPr>
@@ -501,21 +468,12 @@
           <w:iCs/>
         </w:rPr>
       </w:pPr>
-      <w:proofErr w:type="spellStart"/>
-      <w:r>
-        <w:rPr>
-          <w:i/>
-          <w:iCs/>
-        </w:rPr>
-        <w:t>InputTemp</w:t>
-      </w:r>
-      <w:proofErr w:type="spellEnd"/>
-      <w:r>
-        <w:rPr>
-          <w:i/>
-          <w:iCs/>
-        </w:rPr>
-        <w:t xml:space="preserve"> </w:t>
+      <w:r>
+        <w:rPr>
+          <w:i/>
+          <w:iCs/>
+        </w:rPr>
+        <w:t xml:space="preserve">InputTemp </w:t>
       </w:r>
       <w:r>
         <w:rPr>
@@ -547,7 +505,6 @@
           <w:iCs/>
         </w:rPr>
       </w:pPr>
-      <w:proofErr w:type="spellStart"/>
       <w:r>
         <w:rPr>
           <w:i/>
@@ -567,15 +524,7 @@
           <w:i/>
           <w:iCs/>
         </w:rPr>
-        <w:t>putTemp</w:t>
-      </w:r>
-      <w:proofErr w:type="spellEnd"/>
-      <w:r>
-        <w:rPr>
-          <w:i/>
-          <w:iCs/>
-        </w:rPr>
-        <w:t xml:space="preserve"> </w:t>
+        <w:t xml:space="preserve">putTemp </w:t>
       </w:r>
       <w:r>
         <w:rPr>
@@ -789,23 +738,7 @@
           <w:i/>
           <w:iCs/>
         </w:rPr>
-        <w:t xml:space="preserve">. Note that ‘Function’ includes </w:t>
-      </w:r>
-      <w:proofErr w:type="gramStart"/>
-      <w:r>
-        <w:rPr>
-          <w:i/>
-          <w:iCs/>
-        </w:rPr>
-        <w:t>main(</w:t>
-      </w:r>
-      <w:proofErr w:type="gramEnd"/>
-      <w:r>
-        <w:rPr>
-          <w:i/>
-          <w:iCs/>
-        </w:rPr>
-        <w:t>)</w:t>
+        <w:t>. Note that ‘Function’ includes main()</w:t>
       </w:r>
     </w:p>
     <w:p>

</xml_diff>